<commit_message>
código US Pedido Comercio Adherido
</commit_message>
<xml_diff>
--- a/Proyecto/Gestion de Configuracion/DE_Gestion_de_Configuracion.docx
+++ b/Proyecto/Gestion de Configuracion/DE_Gestion_de_Configuracion.docx
@@ -145,6 +145,20 @@
       <w:pPr>
         <w:pStyle w:val="ListParagraph"/>
         <w:numPr>
+          <w:ilvl w:val="4"/>
+          <w:numId w:val="1"/>
+        </w:numPr>
+        <w:rPr/>
+      </w:pPr>
+      <w:r>
+        <w:rPr/>
+        <w:t>imagenes</w:t>
+      </w:r>
+    </w:p>
+    <w:p>
+      <w:pPr>
+        <w:pStyle w:val="ListParagraph"/>
+        <w:numPr>
           <w:ilvl w:val="3"/>
           <w:numId w:val="1"/>
         </w:numPr>
@@ -279,6 +293,20 @@
       <w:r>
         <w:rPr/>
         <w:t>Codigo Fuente</w:t>
+      </w:r>
+    </w:p>
+    <w:p>
+      <w:pPr>
+        <w:pStyle w:val="ListParagraph"/>
+        <w:numPr>
+          <w:ilvl w:val="4"/>
+          <w:numId w:val="1"/>
+        </w:numPr>
+        <w:rPr/>
+      </w:pPr>
+      <w:r>
+        <w:rPr/>
+        <w:t>Pruebas</w:t>
       </w:r>
     </w:p>
     <w:p>
@@ -429,7 +457,7 @@
         <w:tblInd w:w="0" w:type="dxa"/>
         <w:tblCellMar>
           <w:top w:w="0" w:type="dxa"/>
-          <w:left w:w="103" w:type="dxa"/>
+          <w:left w:w="93" w:type="dxa"/>
           <w:bottom w:w="0" w:type="dxa"/>
           <w:right w:w="108" w:type="dxa"/>
         </w:tblCellMar>
@@ -586,11 +614,7 @@
             </w:pPr>
             <w:r>
               <w:rPr/>
-              <w:t>DE_Product_Backlog.</w:t>
-            </w:r>
-            <w:r>
-              <w:rPr/>
-              <w:t>txt</w:t>
+              <w:t>DE_Product_Backlog.txt</w:t>
             </w:r>
           </w:p>
         </w:tc>
@@ -671,11 +695,7 @@
             </w:pPr>
             <w:r>
               <w:rPr/>
-              <w:t>DE_&lt;Sprintxx&gt;_Backlog.</w:t>
-            </w:r>
-            <w:r>
-              <w:rPr/>
-              <w:t>txt</w:t>
+              <w:t>DE_&lt;Sprintxx&gt;_Backlog.txt</w:t>
             </w:r>
           </w:p>
         </w:tc>
@@ -754,11 +774,7 @@
             </w:pPr>
             <w:r>
               <w:rPr/>
-              <w:t>DE_UserStory_&lt;NombreUS&gt;_&lt;Nro.US&gt;.</w:t>
-            </w:r>
-            <w:r>
-              <w:rPr/>
-              <w:t>txt</w:t>
+              <w:t>DE_UserStory_&lt;NombreUS&gt;_&lt;Nro.US&gt;.txt</w:t>
             </w:r>
           </w:p>
         </w:tc>
@@ -845,15 +861,7 @@
                 <w:sz w:val="19"/>
                 <w:szCs w:val="19"/>
               </w:rPr>
-              <w:t>DE_&lt;Sprintxx&gt;_&lt;No&lt;mbreMétrica&gt;.</w:t>
-            </w:r>
-            <w:r>
-              <w:rPr>
-                <w:rFonts w:cs="Ebrima" w:ascii="Ebrima" w:hAnsi="Ebrima"/>
-                <w:sz w:val="19"/>
-                <w:szCs w:val="19"/>
-              </w:rPr>
-              <w:t>txt</w:t>
+              <w:t>DE_&lt;Sprintxx&gt;_&lt;No&lt;mbreMétrica&gt;.txt</w:t>
             </w:r>
           </w:p>
         </w:tc>
@@ -940,15 +948,7 @@
                 <w:sz w:val="19"/>
                 <w:szCs w:val="19"/>
               </w:rPr>
-              <w:t>DE_Métrica_&lt;NombreMétrica&gt;.</w:t>
-            </w:r>
-            <w:r>
-              <w:rPr>
-                <w:rFonts w:cs="Ebrima" w:ascii="Ebrima" w:hAnsi="Ebrima"/>
-                <w:sz w:val="19"/>
-                <w:szCs w:val="19"/>
-              </w:rPr>
-              <w:t>txt</w:t>
+              <w:t>DE_Métrica_&lt;NombreMétrica&gt;.txt</w:t>
             </w:r>
           </w:p>
         </w:tc>
@@ -1058,15 +1058,7 @@
                 <w:sz w:val="19"/>
                 <w:szCs w:val="19"/>
               </w:rPr>
-              <w:t>Delo.</w:t>
-            </w:r>
-            <w:r>
-              <w:rPr>
-                <w:rFonts w:cs="Ebrima" w:ascii="Ebrima" w:hAnsi="Ebrima"/>
-                <w:sz w:val="19"/>
-                <w:szCs w:val="19"/>
-              </w:rPr>
-              <w:t>jpg</w:t>
+              <w:t>Delo.jpg</w:t>
             </w:r>
           </w:p>
         </w:tc>
@@ -1127,11 +1119,7 @@
             </w:pPr>
             <w:r>
               <w:rPr/>
-              <w:t xml:space="preserve">Código Fuente </w:t>
-            </w:r>
-            <w:r>
-              <w:rPr/>
-              <w:t>PC</w:t>
+              <w:t>Código Fuente PC</w:t>
             </w:r>
           </w:p>
         </w:tc>
@@ -1153,15 +1141,7 @@
                 <w:sz w:val="19"/>
                 <w:szCs w:val="19"/>
               </w:rPr>
-              <w:t>DE_&lt;NombreClase&gt;.</w:t>
-            </w:r>
-            <w:r>
-              <w:rPr>
-                <w:rFonts w:cs="Ebrima" w:ascii="Ebrima" w:hAnsi="Ebrima"/>
-                <w:sz w:val="19"/>
-                <w:szCs w:val="19"/>
-              </w:rPr>
-              <w:t>java</w:t>
+              <w:t>DE_&lt;NombreClase&gt;.java</w:t>
             </w:r>
           </w:p>
         </w:tc>
@@ -1189,20 +1169,107 @@
               <w:rPr>
                 <w:rStyle w:val="EnlacedeInternet"/>
               </w:rPr>
-              <w:t>/</w:t>
-            </w:r>
+              <w:t>/PC</w:t>
+            </w:r>
+          </w:p>
+        </w:tc>
+        <w:tc>
+          <w:tcPr>
+            <w:tcW w:w="1933" w:type="dxa"/>
+            <w:tcBorders/>
+            <w:shd w:fill="auto" w:val="clear"/>
+          </w:tcPr>
+          <w:p>
+            <w:pPr>
+              <w:pStyle w:val="Normal"/>
+              <w:spacing w:lineRule="auto" w:line="240" w:before="0" w:after="0"/>
+              <w:rPr/>
+            </w:pPr>
+            <w:r>
+              <w:rPr/>
+              <w:t>Producto</w:t>
+            </w:r>
+          </w:p>
+        </w:tc>
+      </w:tr>
+      <w:tr>
+        <w:trPr/>
+        <w:tc>
+          <w:tcPr>
+            <w:tcW w:w="2092" w:type="dxa"/>
+            <w:tcBorders>
+              <w:top w:val="nil"/>
+            </w:tcBorders>
+            <w:shd w:fill="auto" w:val="clear"/>
+          </w:tcPr>
+          <w:p>
+            <w:pPr>
+              <w:pStyle w:val="Normal"/>
+              <w:spacing w:lineRule="auto" w:line="240" w:before="0" w:after="0"/>
+              <w:rPr/>
+            </w:pPr>
+            <w:r>
+              <w:rPr/>
+              <w:t>Código Fuente pantallas PC</w:t>
+            </w:r>
+          </w:p>
+        </w:tc>
+        <w:tc>
+          <w:tcPr>
+            <w:tcW w:w="4415" w:type="dxa"/>
+            <w:tcBorders>
+              <w:top w:val="nil"/>
+            </w:tcBorders>
+            <w:shd w:fill="auto" w:val="clear"/>
+          </w:tcPr>
+          <w:p>
+            <w:pPr>
+              <w:pStyle w:val="Normal"/>
+              <w:spacing w:lineRule="auto" w:line="240" w:before="0" w:after="0"/>
+              <w:rPr/>
+            </w:pPr>
+            <w:r>
+              <w:rPr/>
+              <w:t>DE_&lt;NombreDePantalla&gt;.fxml</w:t>
+            </w:r>
+          </w:p>
+        </w:tc>
+        <w:tc>
+          <w:tcPr>
+            <w:tcW w:w="6943" w:type="dxa"/>
+            <w:tcBorders>
+              <w:top w:val="nil"/>
+            </w:tcBorders>
+            <w:shd w:fill="auto" w:val="clear"/>
+          </w:tcPr>
+          <w:p>
+            <w:pPr>
+              <w:pStyle w:val="Normal"/>
+              <w:spacing w:lineRule="auto" w:line="240" w:before="0" w:after="0"/>
+              <w:rPr/>
+            </w:pPr>
+            <w:hyperlink r:id="rId9">
+              <w:r>
+                <w:rPr>
+                  <w:rStyle w:val="EnlacedeInternet"/>
+                </w:rPr>
+                <w:t>http://github.com/SPersico/DE/Pro</w:t>
+              </w:r>
+            </w:hyperlink>
             <w:r>
               <w:rPr>
                 <w:rStyle w:val="EnlacedeInternet"/>
               </w:rPr>
-              <w:t>PC</w:t>
+              <w:t>ducto/CodigoFuente/PC</w:t>
             </w:r>
           </w:p>
         </w:tc>
         <w:tc>
           <w:tcPr>
             <w:tcW w:w="1933" w:type="dxa"/>
-            <w:tcBorders/>
+            <w:tcBorders>
+              <w:top w:val="nil"/>
+            </w:tcBorders>
             <w:shd w:fill="auto" w:val="clear"/>
           </w:tcPr>
           <w:p>
@@ -1236,6 +1303,196 @@
             </w:pPr>
             <w:r>
               <w:rPr/>
+              <w:t>Imagenes PC</w:t>
+            </w:r>
+          </w:p>
+        </w:tc>
+        <w:tc>
+          <w:tcPr>
+            <w:tcW w:w="4415" w:type="dxa"/>
+            <w:tcBorders>
+              <w:top w:val="nil"/>
+            </w:tcBorders>
+            <w:shd w:fill="auto" w:val="clear"/>
+          </w:tcPr>
+          <w:p>
+            <w:pPr>
+              <w:pStyle w:val="Normal"/>
+              <w:spacing w:lineRule="auto" w:line="240" w:before="0" w:after="0"/>
+              <w:rPr/>
+            </w:pPr>
+            <w:r>
+              <w:rPr/>
+              <w:t>DE_&lt;NombreDeImagen&gt;.png</w:t>
+            </w:r>
+          </w:p>
+        </w:tc>
+        <w:tc>
+          <w:tcPr>
+            <w:tcW w:w="6943" w:type="dxa"/>
+            <w:tcBorders>
+              <w:top w:val="nil"/>
+            </w:tcBorders>
+            <w:shd w:fill="auto" w:val="clear"/>
+          </w:tcPr>
+          <w:p>
+            <w:pPr>
+              <w:pStyle w:val="Normal"/>
+              <w:spacing w:lineRule="auto" w:line="240" w:before="0" w:after="0"/>
+              <w:rPr/>
+            </w:pPr>
+            <w:hyperlink r:id="rId10">
+              <w:r>
+                <w:rPr>
+                  <w:rStyle w:val="EnlacedeInternet"/>
+                </w:rPr>
+                <w:t>http://github.com/SPersico/DE/Pro</w:t>
+              </w:r>
+            </w:hyperlink>
+            <w:r>
+              <w:rPr>
+                <w:rStyle w:val="EnlacedeInternet"/>
+              </w:rPr>
+              <w:t>ducto/CodigoFuente/PC/imagenes</w:t>
+            </w:r>
+          </w:p>
+        </w:tc>
+        <w:tc>
+          <w:tcPr>
+            <w:tcW w:w="1933" w:type="dxa"/>
+            <w:tcBorders>
+              <w:top w:val="nil"/>
+            </w:tcBorders>
+            <w:shd w:fill="auto" w:val="clear"/>
+          </w:tcPr>
+          <w:p>
+            <w:pPr>
+              <w:pStyle w:val="Normal"/>
+              <w:spacing w:lineRule="auto" w:line="240" w:before="0" w:after="0"/>
+              <w:rPr>
+                <w:u w:val="single"/>
+              </w:rPr>
+            </w:pPr>
+            <w:r>
+              <w:rPr/>
+              <w:t>Producto</w:t>
+            </w:r>
+          </w:p>
+        </w:tc>
+      </w:tr>
+      <w:tr>
+        <w:trPr/>
+        <w:tc>
+          <w:tcPr>
+            <w:tcW w:w="2092" w:type="dxa"/>
+            <w:tcBorders>
+              <w:top w:val="nil"/>
+            </w:tcBorders>
+            <w:shd w:fill="auto" w:val="clear"/>
+          </w:tcPr>
+          <w:p>
+            <w:pPr>
+              <w:pStyle w:val="Normal"/>
+              <w:spacing w:lineRule="auto" w:line="240" w:before="0" w:after="0"/>
+              <w:rPr/>
+            </w:pPr>
+            <w:r>
+              <w:rPr/>
+              <w:t>Ejectuable de PC</w:t>
+            </w:r>
+          </w:p>
+        </w:tc>
+        <w:tc>
+          <w:tcPr>
+            <w:tcW w:w="4415" w:type="dxa"/>
+            <w:tcBorders>
+              <w:top w:val="nil"/>
+            </w:tcBorders>
+            <w:shd w:fill="auto" w:val="clear"/>
+          </w:tcPr>
+          <w:p>
+            <w:pPr>
+              <w:pStyle w:val="Normal"/>
+              <w:spacing w:lineRule="auto" w:line="240" w:before="0" w:after="0"/>
+              <w:rPr/>
+            </w:pPr>
+            <w:r>
+              <w:rPr/>
+              <w:t>DE_&lt;NOmbredelEjecutable&gt;.png</w:t>
+            </w:r>
+          </w:p>
+        </w:tc>
+        <w:tc>
+          <w:tcPr>
+            <w:tcW w:w="6943" w:type="dxa"/>
+            <w:tcBorders>
+              <w:top w:val="nil"/>
+            </w:tcBorders>
+            <w:shd w:fill="auto" w:val="clear"/>
+          </w:tcPr>
+          <w:p>
+            <w:pPr>
+              <w:pStyle w:val="Normal"/>
+              <w:spacing w:lineRule="auto" w:line="240" w:before="0" w:after="0"/>
+              <w:rPr/>
+            </w:pPr>
+            <w:hyperlink r:id="rId11">
+              <w:r>
+                <w:rPr>
+                  <w:rStyle w:val="EnlacedeInternet"/>
+                </w:rPr>
+                <w:t>http://github.com/SPersico/DE/Prod</w:t>
+              </w:r>
+            </w:hyperlink>
+            <w:r>
+              <w:rPr>
+                <w:rStyle w:val="EnlacedeInternet"/>
+              </w:rPr>
+              <w:t>ucto/CodigoFuente/PC</w:t>
+            </w:r>
+          </w:p>
+        </w:tc>
+        <w:tc>
+          <w:tcPr>
+            <w:tcW w:w="1933" w:type="dxa"/>
+            <w:tcBorders>
+              <w:top w:val="nil"/>
+            </w:tcBorders>
+            <w:shd w:fill="auto" w:val="clear"/>
+          </w:tcPr>
+          <w:p>
+            <w:pPr>
+              <w:pStyle w:val="Normal"/>
+              <w:spacing w:lineRule="auto" w:line="240" w:before="0" w:after="0"/>
+              <w:rPr>
+                <w:u w:val="none"/>
+              </w:rPr>
+            </w:pPr>
+            <w:r>
+              <w:rPr/>
+              <w:t>Producto</w:t>
+            </w:r>
+          </w:p>
+        </w:tc>
+      </w:tr>
+      <w:tr>
+        <w:trPr/>
+        <w:tc>
+          <w:tcPr>
+            <w:tcW w:w="2092" w:type="dxa"/>
+            <w:tcBorders>
+              <w:top w:val="nil"/>
+            </w:tcBorders>
+            <w:shd w:fill="auto" w:val="clear"/>
+          </w:tcPr>
+          <w:p>
+            <w:pPr>
+              <w:pStyle w:val="Normal"/>
+              <w:spacing w:lineRule="auto" w:line="240" w:before="0" w:after="0"/>
+              <w:rPr/>
+            </w:pPr>
+            <w:r>
+              <w:rPr/>
               <w:t>Código Fuente HTML</w:t>
             </w:r>
           </w:p>
@@ -1274,7 +1531,7 @@
               <w:spacing w:lineRule="auto" w:line="240" w:before="0" w:after="0"/>
               <w:rPr/>
             </w:pPr>
-            <w:hyperlink r:id="rId9">
+            <w:hyperlink r:id="rId12">
               <w:r>
                 <w:rPr>
                   <w:rStyle w:val="EnlacedeInternet"/>
@@ -1350,289 +1607,6 @@
             <w:r>
               <w:rPr/>
               <w:t>DE_&lt;NombreCSS&gt;.css</w:t>
-            </w:r>
-          </w:p>
-        </w:tc>
-        <w:tc>
-          <w:tcPr>
-            <w:tcW w:w="6943" w:type="dxa"/>
-            <w:tcBorders>
-              <w:top w:val="nil"/>
-            </w:tcBorders>
-            <w:shd w:fill="auto" w:val="clear"/>
-          </w:tcPr>
-          <w:p>
-            <w:pPr>
-              <w:pStyle w:val="Normal"/>
-              <w:spacing w:lineRule="auto" w:line="240" w:before="0" w:after="0"/>
-              <w:rPr/>
-            </w:pPr>
-            <w:hyperlink r:id="rId10">
-              <w:r>
-                <w:rPr>
-                  <w:rStyle w:val="EnlacedeInternet"/>
-                </w:rPr>
-                <w:t>http://github.com/SPersico/DE/Proyecto/Sprints/</w:t>
-              </w:r>
-            </w:hyperlink>
-            <w:r>
-              <w:rPr>
-                <w:rStyle w:val="EnlacedeInternet"/>
-              </w:rPr>
-              <w:t>CodigoFuente/Web</w:t>
-            </w:r>
-          </w:p>
-        </w:tc>
-        <w:tc>
-          <w:tcPr>
-            <w:tcW w:w="1933" w:type="dxa"/>
-            <w:tcBorders>
-              <w:top w:val="nil"/>
-            </w:tcBorders>
-            <w:shd w:fill="auto" w:val="clear"/>
-          </w:tcPr>
-          <w:p>
-            <w:pPr>
-              <w:pStyle w:val="Normal"/>
-              <w:spacing w:lineRule="auto" w:line="240" w:before="0" w:after="0"/>
-              <w:rPr/>
-            </w:pPr>
-            <w:r>
-              <w:rPr/>
-              <w:t>Producto</w:t>
-            </w:r>
-          </w:p>
-        </w:tc>
-      </w:tr>
-      <w:tr>
-        <w:trPr/>
-        <w:tc>
-          <w:tcPr>
-            <w:tcW w:w="2092" w:type="dxa"/>
-            <w:tcBorders>
-              <w:top w:val="nil"/>
-            </w:tcBorders>
-            <w:shd w:fill="auto" w:val="clear"/>
-          </w:tcPr>
-          <w:p>
-            <w:pPr>
-              <w:pStyle w:val="Normal"/>
-              <w:spacing w:lineRule="auto" w:line="240" w:before="0" w:after="0"/>
-              <w:rPr/>
-            </w:pPr>
-            <w:r>
-              <w:rPr/>
-              <w:t>Código Fuente Javascript</w:t>
-            </w:r>
-          </w:p>
-        </w:tc>
-        <w:tc>
-          <w:tcPr>
-            <w:tcW w:w="4415" w:type="dxa"/>
-            <w:tcBorders>
-              <w:top w:val="nil"/>
-            </w:tcBorders>
-            <w:shd w:fill="auto" w:val="clear"/>
-          </w:tcPr>
-          <w:p>
-            <w:pPr>
-              <w:pStyle w:val="Normal"/>
-              <w:spacing w:lineRule="auto" w:line="240" w:before="0" w:after="0"/>
-              <w:rPr/>
-            </w:pPr>
-            <w:r>
-              <w:rPr/>
-              <w:t>DE_&lt;NombreJS&gt;.js</w:t>
-            </w:r>
-          </w:p>
-        </w:tc>
-        <w:tc>
-          <w:tcPr>
-            <w:tcW w:w="6943" w:type="dxa"/>
-            <w:tcBorders>
-              <w:top w:val="nil"/>
-            </w:tcBorders>
-            <w:shd w:fill="auto" w:val="clear"/>
-          </w:tcPr>
-          <w:p>
-            <w:pPr>
-              <w:pStyle w:val="Normal"/>
-              <w:spacing w:lineRule="auto" w:line="240" w:before="0" w:after="0"/>
-              <w:rPr/>
-            </w:pPr>
-            <w:hyperlink r:id="rId11">
-              <w:r>
-                <w:rPr>
-                  <w:rStyle w:val="EnlacedeInternet"/>
-                </w:rPr>
-                <w:t>http://github.com/SPersico/DE/Proyecto/Sprints/</w:t>
-              </w:r>
-            </w:hyperlink>
-            <w:r>
-              <w:rPr>
-                <w:rStyle w:val="EnlacedeInternet"/>
-              </w:rPr>
-              <w:t>CodigoFuente/Web</w:t>
-            </w:r>
-          </w:p>
-        </w:tc>
-        <w:tc>
-          <w:tcPr>
-            <w:tcW w:w="1933" w:type="dxa"/>
-            <w:tcBorders>
-              <w:top w:val="nil"/>
-            </w:tcBorders>
-            <w:shd w:fill="auto" w:val="clear"/>
-          </w:tcPr>
-          <w:p>
-            <w:pPr>
-              <w:pStyle w:val="Normal"/>
-              <w:spacing w:lineRule="auto" w:line="240" w:before="0" w:after="0"/>
-              <w:rPr/>
-            </w:pPr>
-            <w:r>
-              <w:rPr/>
-              <w:t>Producto</w:t>
-            </w:r>
-          </w:p>
-        </w:tc>
-      </w:tr>
-      <w:tr>
-        <w:trPr/>
-        <w:tc>
-          <w:tcPr>
-            <w:tcW w:w="2092" w:type="dxa"/>
-            <w:tcBorders>
-              <w:top w:val="nil"/>
-            </w:tcBorders>
-            <w:shd w:fill="auto" w:val="clear"/>
-          </w:tcPr>
-          <w:p>
-            <w:pPr>
-              <w:pStyle w:val="Normal"/>
-              <w:spacing w:lineRule="auto" w:line="240" w:before="0" w:after="0"/>
-              <w:rPr/>
-            </w:pPr>
-            <w:r>
-              <w:rPr/>
-              <w:t>Código Fuente Android</w:t>
-            </w:r>
-          </w:p>
-        </w:tc>
-        <w:tc>
-          <w:tcPr>
-            <w:tcW w:w="4415" w:type="dxa"/>
-            <w:tcBorders>
-              <w:top w:val="nil"/>
-            </w:tcBorders>
-            <w:shd w:fill="auto" w:val="clear"/>
-          </w:tcPr>
-          <w:p>
-            <w:pPr>
-              <w:pStyle w:val="Normal"/>
-              <w:spacing w:lineRule="auto" w:line="240" w:before="0" w:after="0"/>
-              <w:rPr/>
-            </w:pPr>
-            <w:r>
-              <w:rPr/>
-              <w:t>DE_&lt;NombreClaseAndroid&gt;.</w:t>
-            </w:r>
-            <w:r>
-              <w:rPr/>
-              <w:t>apk</w:t>
-            </w:r>
-          </w:p>
-        </w:tc>
-        <w:tc>
-          <w:tcPr>
-            <w:tcW w:w="6943" w:type="dxa"/>
-            <w:tcBorders>
-              <w:top w:val="nil"/>
-            </w:tcBorders>
-            <w:shd w:fill="auto" w:val="clear"/>
-          </w:tcPr>
-          <w:p>
-            <w:pPr>
-              <w:pStyle w:val="Normal"/>
-              <w:spacing w:lineRule="auto" w:line="240" w:before="0" w:after="0"/>
-              <w:rPr/>
-            </w:pPr>
-            <w:hyperlink r:id="rId12">
-              <w:r>
-                <w:rPr>
-                  <w:rStyle w:val="EnlacedeInternet"/>
-                </w:rPr>
-                <w:t>http://github.com/SPersico/DE/Proyecto/Sprints/</w:t>
-              </w:r>
-            </w:hyperlink>
-            <w:r>
-              <w:rPr>
-                <w:rStyle w:val="EnlacedeInternet"/>
-              </w:rPr>
-              <w:t>CodigoFuente/Android</w:t>
-            </w:r>
-          </w:p>
-        </w:tc>
-        <w:tc>
-          <w:tcPr>
-            <w:tcW w:w="1933" w:type="dxa"/>
-            <w:tcBorders>
-              <w:top w:val="nil"/>
-            </w:tcBorders>
-            <w:shd w:fill="auto" w:val="clear"/>
-          </w:tcPr>
-          <w:p>
-            <w:pPr>
-              <w:pStyle w:val="Normal"/>
-              <w:spacing w:lineRule="auto" w:line="240" w:before="0" w:after="0"/>
-              <w:rPr/>
-            </w:pPr>
-            <w:r>
-              <w:rPr/>
-              <w:t>Producto</w:t>
-            </w:r>
-          </w:p>
-        </w:tc>
-      </w:tr>
-      <w:tr>
-        <w:trPr/>
-        <w:tc>
-          <w:tcPr>
-            <w:tcW w:w="2092" w:type="dxa"/>
-            <w:tcBorders>
-              <w:top w:val="nil"/>
-            </w:tcBorders>
-            <w:shd w:fill="auto" w:val="clear"/>
-          </w:tcPr>
-          <w:p>
-            <w:pPr>
-              <w:pStyle w:val="Normal"/>
-              <w:spacing w:lineRule="auto" w:line="240" w:before="0" w:after="0"/>
-              <w:rPr/>
-            </w:pPr>
-            <w:r>
-              <w:rPr/>
-              <w:t>Código Fuente IOS</w:t>
-            </w:r>
-          </w:p>
-        </w:tc>
-        <w:tc>
-          <w:tcPr>
-            <w:tcW w:w="4415" w:type="dxa"/>
-            <w:tcBorders>
-              <w:top w:val="nil"/>
-            </w:tcBorders>
-            <w:shd w:fill="auto" w:val="clear"/>
-          </w:tcPr>
-          <w:p>
-            <w:pPr>
-              <w:pStyle w:val="Normal"/>
-              <w:spacing w:lineRule="auto" w:line="240" w:before="0" w:after="0"/>
-              <w:rPr/>
-            </w:pPr>
-            <w:r>
-              <w:rPr/>
-              <w:t>DE_&lt;NombreClaseIOS&gt;.ipa</w:t>
             </w:r>
           </w:p>
         </w:tc>
@@ -1662,6 +1636,285 @@
               <w:rPr>
                 <w:rStyle w:val="EnlacedeInternet"/>
               </w:rPr>
+              <w:t>CodigoFuente/Web</w:t>
+            </w:r>
+          </w:p>
+        </w:tc>
+        <w:tc>
+          <w:tcPr>
+            <w:tcW w:w="1933" w:type="dxa"/>
+            <w:tcBorders>
+              <w:top w:val="nil"/>
+            </w:tcBorders>
+            <w:shd w:fill="auto" w:val="clear"/>
+          </w:tcPr>
+          <w:p>
+            <w:pPr>
+              <w:pStyle w:val="Normal"/>
+              <w:spacing w:lineRule="auto" w:line="240" w:before="0" w:after="0"/>
+              <w:rPr/>
+            </w:pPr>
+            <w:r>
+              <w:rPr/>
+              <w:t>Producto</w:t>
+            </w:r>
+          </w:p>
+        </w:tc>
+      </w:tr>
+      <w:tr>
+        <w:trPr/>
+        <w:tc>
+          <w:tcPr>
+            <w:tcW w:w="2092" w:type="dxa"/>
+            <w:tcBorders>
+              <w:top w:val="nil"/>
+            </w:tcBorders>
+            <w:shd w:fill="auto" w:val="clear"/>
+          </w:tcPr>
+          <w:p>
+            <w:pPr>
+              <w:pStyle w:val="Normal"/>
+              <w:spacing w:lineRule="auto" w:line="240" w:before="0" w:after="0"/>
+              <w:rPr/>
+            </w:pPr>
+            <w:r>
+              <w:rPr/>
+              <w:t>Código Fuente Javascript</w:t>
+            </w:r>
+          </w:p>
+        </w:tc>
+        <w:tc>
+          <w:tcPr>
+            <w:tcW w:w="4415" w:type="dxa"/>
+            <w:tcBorders>
+              <w:top w:val="nil"/>
+            </w:tcBorders>
+            <w:shd w:fill="auto" w:val="clear"/>
+          </w:tcPr>
+          <w:p>
+            <w:pPr>
+              <w:pStyle w:val="Normal"/>
+              <w:spacing w:lineRule="auto" w:line="240" w:before="0" w:after="0"/>
+              <w:rPr/>
+            </w:pPr>
+            <w:r>
+              <w:rPr/>
+              <w:t>DE_&lt;NombreJS&gt;.js</w:t>
+            </w:r>
+          </w:p>
+        </w:tc>
+        <w:tc>
+          <w:tcPr>
+            <w:tcW w:w="6943" w:type="dxa"/>
+            <w:tcBorders>
+              <w:top w:val="nil"/>
+            </w:tcBorders>
+            <w:shd w:fill="auto" w:val="clear"/>
+          </w:tcPr>
+          <w:p>
+            <w:pPr>
+              <w:pStyle w:val="Normal"/>
+              <w:spacing w:lineRule="auto" w:line="240" w:before="0" w:after="0"/>
+              <w:rPr/>
+            </w:pPr>
+            <w:hyperlink r:id="rId14">
+              <w:r>
+                <w:rPr>
+                  <w:rStyle w:val="EnlacedeInternet"/>
+                </w:rPr>
+                <w:t>http://github.com/SPersico/DE/Proyecto/Sprints/</w:t>
+              </w:r>
+            </w:hyperlink>
+            <w:r>
+              <w:rPr>
+                <w:rStyle w:val="EnlacedeInternet"/>
+              </w:rPr>
+              <w:t>CodigoFuente/Web</w:t>
+            </w:r>
+          </w:p>
+        </w:tc>
+        <w:tc>
+          <w:tcPr>
+            <w:tcW w:w="1933" w:type="dxa"/>
+            <w:tcBorders>
+              <w:top w:val="nil"/>
+            </w:tcBorders>
+            <w:shd w:fill="auto" w:val="clear"/>
+          </w:tcPr>
+          <w:p>
+            <w:pPr>
+              <w:pStyle w:val="Normal"/>
+              <w:spacing w:lineRule="auto" w:line="240" w:before="0" w:after="0"/>
+              <w:rPr/>
+            </w:pPr>
+            <w:r>
+              <w:rPr/>
+              <w:t>Producto</w:t>
+            </w:r>
+          </w:p>
+        </w:tc>
+      </w:tr>
+      <w:tr>
+        <w:trPr/>
+        <w:tc>
+          <w:tcPr>
+            <w:tcW w:w="2092" w:type="dxa"/>
+            <w:tcBorders>
+              <w:top w:val="nil"/>
+            </w:tcBorders>
+            <w:shd w:fill="auto" w:val="clear"/>
+          </w:tcPr>
+          <w:p>
+            <w:pPr>
+              <w:pStyle w:val="Normal"/>
+              <w:spacing w:lineRule="auto" w:line="240" w:before="0" w:after="0"/>
+              <w:rPr/>
+            </w:pPr>
+            <w:r>
+              <w:rPr/>
+              <w:t>Código Fuente Android</w:t>
+            </w:r>
+          </w:p>
+        </w:tc>
+        <w:tc>
+          <w:tcPr>
+            <w:tcW w:w="4415" w:type="dxa"/>
+            <w:tcBorders>
+              <w:top w:val="nil"/>
+            </w:tcBorders>
+            <w:shd w:fill="auto" w:val="clear"/>
+          </w:tcPr>
+          <w:p>
+            <w:pPr>
+              <w:pStyle w:val="Normal"/>
+              <w:spacing w:lineRule="auto" w:line="240" w:before="0" w:after="0"/>
+              <w:rPr/>
+            </w:pPr>
+            <w:r>
+              <w:rPr/>
+              <w:t>DE_&lt;NombreClaseAndroid&gt;.apk</w:t>
+            </w:r>
+          </w:p>
+        </w:tc>
+        <w:tc>
+          <w:tcPr>
+            <w:tcW w:w="6943" w:type="dxa"/>
+            <w:tcBorders>
+              <w:top w:val="nil"/>
+            </w:tcBorders>
+            <w:shd w:fill="auto" w:val="clear"/>
+          </w:tcPr>
+          <w:p>
+            <w:pPr>
+              <w:pStyle w:val="Normal"/>
+              <w:spacing w:lineRule="auto" w:line="240" w:before="0" w:after="0"/>
+              <w:rPr/>
+            </w:pPr>
+            <w:hyperlink r:id="rId15">
+              <w:r>
+                <w:rPr>
+                  <w:rStyle w:val="EnlacedeInternet"/>
+                </w:rPr>
+                <w:t>http://github.com/SPersico/DE/Proyecto/Sprints/</w:t>
+              </w:r>
+            </w:hyperlink>
+            <w:r>
+              <w:rPr>
+                <w:rStyle w:val="EnlacedeInternet"/>
+              </w:rPr>
+              <w:t>CodigoFuente/Android</w:t>
+            </w:r>
+          </w:p>
+        </w:tc>
+        <w:tc>
+          <w:tcPr>
+            <w:tcW w:w="1933" w:type="dxa"/>
+            <w:tcBorders>
+              <w:top w:val="nil"/>
+            </w:tcBorders>
+            <w:shd w:fill="auto" w:val="clear"/>
+          </w:tcPr>
+          <w:p>
+            <w:pPr>
+              <w:pStyle w:val="Normal"/>
+              <w:spacing w:lineRule="auto" w:line="240" w:before="0" w:after="0"/>
+              <w:rPr/>
+            </w:pPr>
+            <w:r>
+              <w:rPr/>
+              <w:t>Producto</w:t>
+            </w:r>
+          </w:p>
+        </w:tc>
+      </w:tr>
+      <w:tr>
+        <w:trPr/>
+        <w:tc>
+          <w:tcPr>
+            <w:tcW w:w="2092" w:type="dxa"/>
+            <w:tcBorders>
+              <w:top w:val="nil"/>
+            </w:tcBorders>
+            <w:shd w:fill="auto" w:val="clear"/>
+          </w:tcPr>
+          <w:p>
+            <w:pPr>
+              <w:pStyle w:val="Normal"/>
+              <w:spacing w:lineRule="auto" w:line="240" w:before="0" w:after="0"/>
+              <w:rPr/>
+            </w:pPr>
+            <w:r>
+              <w:rPr/>
+              <w:t>Código Fuente IOS</w:t>
+            </w:r>
+          </w:p>
+        </w:tc>
+        <w:tc>
+          <w:tcPr>
+            <w:tcW w:w="4415" w:type="dxa"/>
+            <w:tcBorders>
+              <w:top w:val="nil"/>
+            </w:tcBorders>
+            <w:shd w:fill="auto" w:val="clear"/>
+          </w:tcPr>
+          <w:p>
+            <w:pPr>
+              <w:pStyle w:val="Normal"/>
+              <w:spacing w:lineRule="auto" w:line="240" w:before="0" w:after="0"/>
+              <w:rPr/>
+            </w:pPr>
+            <w:r>
+              <w:rPr/>
+              <w:t>DE_&lt;NombreClaseIOS&gt;.ipa</w:t>
+            </w:r>
+          </w:p>
+        </w:tc>
+        <w:tc>
+          <w:tcPr>
+            <w:tcW w:w="6943" w:type="dxa"/>
+            <w:tcBorders>
+              <w:top w:val="nil"/>
+            </w:tcBorders>
+            <w:shd w:fill="auto" w:val="clear"/>
+          </w:tcPr>
+          <w:p>
+            <w:pPr>
+              <w:pStyle w:val="Normal"/>
+              <w:spacing w:lineRule="auto" w:line="240" w:before="0" w:after="0"/>
+              <w:rPr/>
+            </w:pPr>
+            <w:hyperlink r:id="rId16">
+              <w:r>
+                <w:rPr>
+                  <w:rStyle w:val="EnlacedeInternet"/>
+                </w:rPr>
+                <w:t>http://github.com/SPersico/DE/Proyecto/Sprints/</w:t>
+              </w:r>
+            </w:hyperlink>
+            <w:r>
+              <w:rPr>
+                <w:rStyle w:val="EnlacedeInternet"/>
+              </w:rPr>
               <w:t>CodigoFuente/IOS</w:t>
             </w:r>
           </w:p>
@@ -1723,11 +1976,7 @@
             </w:pPr>
             <w:r>
               <w:rPr/>
-              <w:t>DE_&lt;NombreClase&gt;.</w:t>
-            </w:r>
-            <w:r>
-              <w:rPr/>
-              <w:t>java</w:t>
+              <w:t>DE_&lt;NombreClase&gt;.java</w:t>
             </w:r>
           </w:p>
         </w:tc>
@@ -1743,7 +1992,7 @@
               <w:spacing w:lineRule="auto" w:line="240" w:before="0" w:after="0"/>
               <w:rPr/>
             </w:pPr>
-            <w:hyperlink r:id="rId14">
+            <w:hyperlink r:id="rId17">
               <w:r>
                 <w:rPr>
                   <w:rStyle w:val="EnlacedeInternet"/>
@@ -1808,11 +2057,7 @@
             </w:pPr>
             <w:r>
               <w:rPr/>
-              <w:t>DE_Revision_&lt;aaaammdd&gt;.</w:t>
-            </w:r>
-            <w:r>
-              <w:rPr/>
-              <w:t>txt</w:t>
+              <w:t>DE_Revision_&lt;aaaammdd&gt;.txt</w:t>
             </w:r>
           </w:p>
         </w:tc>
@@ -1828,7 +2073,7 @@
               <w:spacing w:lineRule="auto" w:line="240" w:before="0" w:after="0"/>
               <w:rPr/>
             </w:pPr>
-            <w:hyperlink r:id="rId15">
+            <w:hyperlink r:id="rId18">
               <w:r>
                 <w:rPr>
                   <w:rStyle w:val="EnlacedeInternet"/>
@@ -1921,20 +2166,111 @@
               <w:spacing w:lineRule="auto" w:line="240" w:before="0" w:after="0"/>
               <w:rPr/>
             </w:pPr>
-            <w:hyperlink r:id="rId16">
+            <w:hyperlink r:id="rId19">
+              <w:bookmarkStart w:id="0" w:name="__DdeLink__345_131022324"/>
+              <w:r>
+                <w:rPr>
+                  <w:rStyle w:val="EnlacedeInternet"/>
+                </w:rPr>
+                <w:t>http://github.com/SPersico/DE/Proyecto/GestionDeConfiguracion</w:t>
+              </w:r>
+            </w:hyperlink>
+            <w:bookmarkEnd w:id="0"/>
+          </w:p>
+        </w:tc>
+        <w:tc>
+          <w:tcPr>
+            <w:tcW w:w="1933" w:type="dxa"/>
+            <w:tcBorders>
+              <w:top w:val="nil"/>
+            </w:tcBorders>
+            <w:shd w:fill="auto" w:val="clear"/>
+          </w:tcPr>
+          <w:p>
+            <w:pPr>
+              <w:pStyle w:val="Normal"/>
+              <w:spacing w:lineRule="auto" w:line="240" w:before="0" w:after="0"/>
+              <w:rPr/>
+            </w:pPr>
+            <w:r>
+              <w:rPr/>
+              <w:t>Proyecto</w:t>
+            </w:r>
+          </w:p>
+        </w:tc>
+      </w:tr>
+      <w:tr>
+        <w:trPr>
+          <w:trHeight w:val="162" w:hRule="atLeast"/>
+        </w:trPr>
+        <w:tc>
+          <w:tcPr>
+            <w:tcW w:w="2092" w:type="dxa"/>
+            <w:tcBorders>
+              <w:top w:val="nil"/>
+            </w:tcBorders>
+            <w:shd w:fill="auto" w:val="clear"/>
+          </w:tcPr>
+          <w:p>
+            <w:pPr>
+              <w:pStyle w:val="Normal"/>
+              <w:spacing w:lineRule="auto" w:line="240" w:before="0" w:after="0"/>
+              <w:rPr/>
+            </w:pPr>
+            <w:r>
+              <w:rPr/>
+              <w:t>Pruebas</w:t>
+            </w:r>
+          </w:p>
+        </w:tc>
+        <w:tc>
+          <w:tcPr>
+            <w:tcW w:w="4415" w:type="dxa"/>
+            <w:tcBorders>
+              <w:top w:val="nil"/>
+            </w:tcBorders>
+            <w:shd w:fill="auto" w:val="clear"/>
+          </w:tcPr>
+          <w:p>
+            <w:pPr>
+              <w:pStyle w:val="Normal"/>
+              <w:spacing w:lineRule="auto" w:line="240" w:before="0" w:after="0"/>
+              <w:rPr/>
+            </w:pPr>
+            <w:r>
+              <w:rPr/>
+              <w:t>DE_&lt;NombreDePrueba&gt;.txt</w:t>
+            </w:r>
+          </w:p>
+        </w:tc>
+        <w:tc>
+          <w:tcPr>
+            <w:tcW w:w="6943" w:type="dxa"/>
+            <w:tcBorders>
+              <w:top w:val="nil"/>
+            </w:tcBorders>
+            <w:shd w:fill="auto" w:val="clear"/>
+          </w:tcPr>
+          <w:p>
+            <w:pPr>
+              <w:pStyle w:val="Normal"/>
+              <w:spacing w:lineRule="auto" w:line="240" w:before="0" w:after="0"/>
+              <w:rPr/>
+            </w:pPr>
+            <w:hyperlink r:id="rId20">
               <w:r>
                 <w:rPr>
                   <w:rStyle w:val="EnlacedeInternet"/>
                 </w:rPr>
                 <w:t>http://github.com/SPersico/DE/Proyecto/</w:t>
               </w:r>
-              <w:r>
-                <w:rPr>
-                  <w:rStyle w:val="EnlacedeInternet"/>
-                </w:rPr>
-                <w:t>GestionDeConfiguracion</w:t>
-              </w:r>
             </w:hyperlink>
+            <w:r>
+              <w:rPr>
+                <w:rStyle w:val="EnlacedeInternet"/>
+              </w:rPr>
+              <w:t>Pruebas</w:t>
+            </w:r>
           </w:p>
         </w:tc>
         <w:tc>
@@ -1953,7 +2289,7 @@
             </w:pPr>
             <w:r>
               <w:rPr/>
-              <w:t>Proyecto</w:t>
+              <w:t>Producto</w:t>
             </w:r>
           </w:p>
         </w:tc>
@@ -1975,8 +2311,8 @@
         </w:rPr>
         <w:t>Identificación</w:t>
       </w:r>
-      <w:bookmarkStart w:id="0" w:name="_GoBack"/>
-      <w:bookmarkEnd w:id="0"/>
+      <w:bookmarkStart w:id="1" w:name="_GoBack"/>
+      <w:bookmarkEnd w:id="1"/>
       <w:r>
         <w:rPr>
           <w:b/>
@@ -2036,7 +2372,7 @@
         <w:tblInd w:w="0" w:type="dxa"/>
         <w:tblCellMar>
           <w:top w:w="0" w:type="dxa"/>
-          <w:left w:w="103" w:type="dxa"/>
+          <w:left w:w="93" w:type="dxa"/>
           <w:bottom w:w="0" w:type="dxa"/>
           <w:right w:w="108" w:type="dxa"/>
         </w:tblCellMar>
@@ -2170,11 +2506,7 @@
             </w:pPr>
             <w:r>
               <w:rPr/>
-              <w:t xml:space="preserve">Nombre de cada clase implementada </w:t>
-            </w:r>
-            <w:r>
-              <w:rPr/>
-              <w:t>para la software de escritorio</w:t>
+              <w:t>Nombre de cada clase implementada para la software de escritorio</w:t>
             </w:r>
           </w:p>
         </w:tc>
@@ -2346,11 +2678,7 @@
             </w:pPr>
             <w:r>
               <w:rPr/>
-              <w:t xml:space="preserve">Nombre </w:t>
-            </w:r>
-            <w:r>
-              <w:rPr/>
-              <w:t>de código nativo android</w:t>
+              <w:t>Nombre de código nativo android</w:t>
             </w:r>
           </w:p>
         </w:tc>
@@ -2373,15 +2701,7 @@
             </w:pPr>
             <w:r>
               <w:rPr/>
-              <w:t>&lt;Nombre</w:t>
-            </w:r>
-            <w:r>
-              <w:rPr/>
-              <w:t>ClaseIOS</w:t>
-            </w:r>
-            <w:r>
-              <w:rPr/>
-              <w:t>&gt;</w:t>
+              <w:t>&lt;NombreClaseIOS&gt;</w:t>
             </w:r>
           </w:p>
         </w:tc>
@@ -2519,6 +2839,92 @@
             <w:r>
               <w:rPr/>
               <w:t xml:space="preserve">Nombre de cada User Stories </w:t>
+            </w:r>
+          </w:p>
+        </w:tc>
+      </w:tr>
+      <w:tr>
+        <w:trPr/>
+        <w:tc>
+          <w:tcPr>
+            <w:tcW w:w="7692" w:type="dxa"/>
+            <w:tcBorders>
+              <w:top w:val="nil"/>
+            </w:tcBorders>
+            <w:shd w:fill="auto" w:val="clear"/>
+          </w:tcPr>
+          <w:p>
+            <w:pPr>
+              <w:pStyle w:val="Normal"/>
+              <w:spacing w:lineRule="auto" w:line="240" w:before="0" w:after="0"/>
+              <w:rPr/>
+            </w:pPr>
+            <w:r>
+              <w:rPr/>
+              <w:t>&lt;NombreDePrueba&gt;</w:t>
+            </w:r>
+          </w:p>
+        </w:tc>
+        <w:tc>
+          <w:tcPr>
+            <w:tcW w:w="7691" w:type="dxa"/>
+            <w:tcBorders>
+              <w:top w:val="nil"/>
+            </w:tcBorders>
+            <w:shd w:fill="auto" w:val="clear"/>
+          </w:tcPr>
+          <w:p>
+            <w:pPr>
+              <w:pStyle w:val="Normal"/>
+              <w:spacing w:lineRule="auto" w:line="240" w:before="0" w:after="0"/>
+              <w:rPr/>
+            </w:pPr>
+            <w:r>
+              <w:rPr/>
+              <w:t>Nombre de la prueba para el producto</w:t>
+            </w:r>
+          </w:p>
+        </w:tc>
+      </w:tr>
+      <w:tr>
+        <w:trPr/>
+        <w:tc>
+          <w:tcPr>
+            <w:tcW w:w="7692" w:type="dxa"/>
+            <w:tcBorders>
+              <w:top w:val="nil"/>
+            </w:tcBorders>
+            <w:shd w:fill="auto" w:val="clear"/>
+          </w:tcPr>
+          <w:p>
+            <w:pPr>
+              <w:pStyle w:val="Normal"/>
+              <w:spacing w:lineRule="auto" w:line="240" w:before="0" w:after="0"/>
+              <w:rPr/>
+            </w:pPr>
+            <w:r>
+              <w:rPr/>
+              <w:t>&lt;NombreDeImagen&gt;</w:t>
+            </w:r>
+          </w:p>
+        </w:tc>
+        <w:tc>
+          <w:tcPr>
+            <w:tcW w:w="7691" w:type="dxa"/>
+            <w:tcBorders>
+              <w:top w:val="nil"/>
+            </w:tcBorders>
+            <w:shd w:fill="auto" w:val="clear"/>
+          </w:tcPr>
+          <w:p>
+            <w:pPr>
+              <w:pStyle w:val="Normal"/>
+              <w:spacing w:lineRule="auto" w:line="240" w:before="0" w:after="0"/>
+              <w:rPr/>
+            </w:pPr>
+            <w:r>
+              <w:rPr/>
+              <w:t>Nombre de la imagen usada en el software de escritorio(PC)</w:t>
             </w:r>
           </w:p>
         </w:tc>
@@ -2573,6 +2979,7 @@
       </w:pPr>
       <w:rPr>
         <w:rFonts w:ascii="Symbol" w:hAnsi="Symbol" w:cs="Symbol" w:hint="default"/>
+        <w:rFonts w:cs="Symbol"/>
       </w:rPr>
     </w:lvl>
     <w:lvl w:ilvl="1">
@@ -2598,6 +3005,7 @@
       </w:pPr>
       <w:rPr>
         <w:rFonts w:ascii="Wingdings" w:hAnsi="Wingdings" w:cs="Wingdings" w:hint="default"/>
+        <w:rFonts w:cs="Wingdings"/>
       </w:rPr>
     </w:lvl>
     <w:lvl w:ilvl="3">
@@ -2610,6 +3018,7 @@
       </w:pPr>
       <w:rPr>
         <w:rFonts w:ascii="Symbol" w:hAnsi="Symbol" w:cs="Symbol" w:hint="default"/>
+        <w:rFonts w:cs="Symbol"/>
       </w:rPr>
     </w:lvl>
     <w:lvl w:ilvl="4">
@@ -2635,6 +3044,7 @@
       </w:pPr>
       <w:rPr>
         <w:rFonts w:ascii="Wingdings" w:hAnsi="Wingdings" w:cs="Wingdings" w:hint="default"/>
+        <w:rFonts w:cs="Wingdings"/>
       </w:rPr>
     </w:lvl>
     <w:lvl w:ilvl="6">
@@ -2647,6 +3057,7 @@
       </w:pPr>
       <w:rPr>
         <w:rFonts w:ascii="Symbol" w:hAnsi="Symbol" w:cs="Symbol" w:hint="default"/>
+        <w:rFonts w:cs="Symbol"/>
       </w:rPr>
     </w:lvl>
     <w:lvl w:ilvl="7">
@@ -2672,6 +3083,7 @@
       </w:pPr>
       <w:rPr>
         <w:rFonts w:ascii="Wingdings" w:hAnsi="Wingdings" w:cs="Wingdings" w:hint="default"/>
+        <w:rFonts w:cs="Wingdings"/>
       </w:rPr>
     </w:lvl>
   </w:abstractNum>
@@ -2781,14 +3193,17 @@
   <w:docDefaults>
     <w:rPrDefault>
       <w:rPr>
-        <w:rFonts w:ascii="Calibri" w:hAnsi="Calibri" w:eastAsia="Calibri" w:cs="" w:asciiTheme="minorHAnsi" w:cstheme="minorBidi" w:eastAsiaTheme="minorHAnsi" w:hAnsiTheme="minorHAnsi"/>
-        <w:sz w:val="22"/>
-        <w:szCs w:val="22"/>
-        <w:lang w:val="es-AR" w:eastAsia="en-US" w:bidi="ar-SA"/>
+        <w:rFonts w:ascii="Liberation Serif" w:hAnsi="Liberation Serif" w:eastAsia="Noto Sans CJK SC Regular" w:cs="Lohit Devanagari"/>
+        <w:kern w:val="2"/>
+        <w:sz w:val="24"/>
+        <w:szCs w:val="24"/>
+        <w:lang w:val="es-AR" w:eastAsia="zh-CN" w:bidi="hi-IN"/>
       </w:rPr>
     </w:rPrDefault>
     <w:pPrDefault>
-      <w:pPr/>
+      <w:pPr>
+        <w:widowControl/>
+      </w:pPr>
     </w:pPrDefault>
   </w:docDefaults>
   <w:latentStyles w:defLockedState="0" w:defUIPriority="99" w:defSemiHidden="0" w:defUnhideWhenUsed="0" w:defQFormat="0" w:count="375">
@@ -3173,13 +3588,16 @@
     <w:qFormat/>
     <w:pPr>
       <w:widowControl/>
+      <w:kinsoku w:val="true"/>
+      <w:overflowPunct w:val="true"/>
+      <w:autoSpaceDE w:val="true"/>
       <w:bidi w:val="0"/>
       <w:spacing w:lineRule="auto" w:line="259" w:before="0" w:after="160"/>
       <w:jc w:val="left"/>
     </w:pPr>
     <w:rPr>
       <w:rFonts w:ascii="Calibri" w:hAnsi="Calibri" w:eastAsia="Calibri" w:cs="" w:asciiTheme="minorHAnsi" w:cstheme="minorBidi" w:eastAsiaTheme="minorHAnsi" w:hAnsiTheme="minorHAnsi"/>
-      <w:color w:val="auto"/>
+      <w:color w:val="00000A"/>
       <w:kern w:val="0"/>
       <w:sz w:val="22"/>
       <w:szCs w:val="22"/>
@@ -3241,6 +3659,142 @@
   </w:style>
   <w:style w:type="character" w:styleId="ListLabel4">
     <w:name w:val="ListLabel 4"/>
+    <w:qFormat/>
+    <w:rPr/>
+  </w:style>
+  <w:style w:type="character" w:styleId="ListLabel5">
+    <w:name w:val="ListLabel 5"/>
+    <w:qFormat/>
+    <w:rPr>
+      <w:rFonts w:cs="Symbol"/>
+    </w:rPr>
+  </w:style>
+  <w:style w:type="character" w:styleId="ListLabel6">
+    <w:name w:val="ListLabel 6"/>
+    <w:qFormat/>
+    <w:rPr>
+      <w:rFonts w:cs="Courier New"/>
+    </w:rPr>
+  </w:style>
+  <w:style w:type="character" w:styleId="ListLabel7">
+    <w:name w:val="ListLabel 7"/>
+    <w:qFormat/>
+    <w:rPr>
+      <w:rFonts w:cs="Wingdings"/>
+    </w:rPr>
+  </w:style>
+  <w:style w:type="character" w:styleId="ListLabel8">
+    <w:name w:val="ListLabel 8"/>
+    <w:qFormat/>
+    <w:rPr>
+      <w:rFonts w:cs="Symbol"/>
+    </w:rPr>
+  </w:style>
+  <w:style w:type="character" w:styleId="ListLabel9">
+    <w:name w:val="ListLabel 9"/>
+    <w:qFormat/>
+    <w:rPr>
+      <w:rFonts w:cs="Courier New"/>
+    </w:rPr>
+  </w:style>
+  <w:style w:type="character" w:styleId="ListLabel10">
+    <w:name w:val="ListLabel 10"/>
+    <w:qFormat/>
+    <w:rPr>
+      <w:rFonts w:cs="Wingdings"/>
+    </w:rPr>
+  </w:style>
+  <w:style w:type="character" w:styleId="ListLabel11">
+    <w:name w:val="ListLabel 11"/>
+    <w:qFormat/>
+    <w:rPr>
+      <w:rFonts w:cs="Symbol"/>
+    </w:rPr>
+  </w:style>
+  <w:style w:type="character" w:styleId="ListLabel12">
+    <w:name w:val="ListLabel 12"/>
+    <w:qFormat/>
+    <w:rPr>
+      <w:rFonts w:cs="Courier New"/>
+    </w:rPr>
+  </w:style>
+  <w:style w:type="character" w:styleId="ListLabel13">
+    <w:name w:val="ListLabel 13"/>
+    <w:qFormat/>
+    <w:rPr>
+      <w:rFonts w:cs="Wingdings"/>
+    </w:rPr>
+  </w:style>
+  <w:style w:type="character" w:styleId="ListLabel14">
+    <w:name w:val="ListLabel 14"/>
+    <w:qFormat/>
+    <w:rPr/>
+  </w:style>
+  <w:style w:type="character" w:styleId="ListLabel15">
+    <w:name w:val="ListLabel 15"/>
+    <w:qFormat/>
+    <w:rPr>
+      <w:rFonts w:cs="Symbol"/>
+    </w:rPr>
+  </w:style>
+  <w:style w:type="character" w:styleId="ListLabel16">
+    <w:name w:val="ListLabel 16"/>
+    <w:qFormat/>
+    <w:rPr>
+      <w:rFonts w:cs="Courier New"/>
+    </w:rPr>
+  </w:style>
+  <w:style w:type="character" w:styleId="ListLabel17">
+    <w:name w:val="ListLabel 17"/>
+    <w:qFormat/>
+    <w:rPr>
+      <w:rFonts w:cs="Wingdings"/>
+    </w:rPr>
+  </w:style>
+  <w:style w:type="character" w:styleId="ListLabel18">
+    <w:name w:val="ListLabel 18"/>
+    <w:qFormat/>
+    <w:rPr>
+      <w:rFonts w:cs="Symbol"/>
+    </w:rPr>
+  </w:style>
+  <w:style w:type="character" w:styleId="ListLabel19">
+    <w:name w:val="ListLabel 19"/>
+    <w:qFormat/>
+    <w:rPr>
+      <w:rFonts w:cs="Courier New"/>
+    </w:rPr>
+  </w:style>
+  <w:style w:type="character" w:styleId="ListLabel20">
+    <w:name w:val="ListLabel 20"/>
+    <w:qFormat/>
+    <w:rPr>
+      <w:rFonts w:cs="Wingdings"/>
+    </w:rPr>
+  </w:style>
+  <w:style w:type="character" w:styleId="ListLabel21">
+    <w:name w:val="ListLabel 21"/>
+    <w:qFormat/>
+    <w:rPr>
+      <w:rFonts w:cs="Symbol"/>
+    </w:rPr>
+  </w:style>
+  <w:style w:type="character" w:styleId="ListLabel22">
+    <w:name w:val="ListLabel 22"/>
+    <w:qFormat/>
+    <w:rPr>
+      <w:rFonts w:cs="Courier New"/>
+    </w:rPr>
+  </w:style>
+  <w:style w:type="character" w:styleId="ListLabel23">
+    <w:name w:val="ListLabel 23"/>
+    <w:qFormat/>
+    <w:rPr>
+      <w:rFonts w:cs="Wingdings"/>
+    </w:rPr>
+  </w:style>
+  <w:style w:type="character" w:styleId="ListLabel24">
+    <w:name w:val="ListLabel 24"/>
     <w:qFormat/>
     <w:rPr/>
   </w:style>

</xml_diff>

<commit_message>
casos de prueba para US de grupo 9
</commit_message>
<xml_diff>
--- a/Proyecto/Gestion de Configuracion/DE_Gestion_de_Configuracion.docx
+++ b/Proyecto/Gestion de Configuracion/DE_Gestion_de_Configuracion.docx
@@ -250,6 +250,20 @@
       </w:pPr>
       <w:r>
         <w:rPr/>
+        <w:t>Casos de prueba</w:t>
+      </w:r>
+    </w:p>
+    <w:p>
+      <w:pPr>
+        <w:pStyle w:val="ListParagraph"/>
+        <w:numPr>
+          <w:ilvl w:val="2"/>
+          <w:numId w:val="1"/>
+        </w:numPr>
+        <w:rPr/>
+      </w:pPr>
+      <w:r>
+        <w:rPr/>
         <w:t>Sprints</w:t>
       </w:r>
     </w:p>
@@ -457,7 +471,7 @@
         <w:tblInd w:w="0" w:type="dxa"/>
         <w:tblCellMar>
           <w:top w:w="0" w:type="dxa"/>
-          <w:left w:w="93" w:type="dxa"/>
+          <w:left w:w="88" w:type="dxa"/>
           <w:bottom w:w="0" w:type="dxa"/>
           <w:right w:w="108" w:type="dxa"/>
         </w:tblCellMar>
@@ -2239,7 +2253,19 @@
             </w:pPr>
             <w:r>
               <w:rPr/>
-              <w:t>DE_&lt;NombreDePrueba&gt;.txt</w:t>
+              <w:t>DE_</w:t>
+            </w:r>
+            <w:r>
+              <w:rPr/>
+              <w:t>Casos_de_Prueba_</w:t>
+            </w:r>
+            <w:r>
+              <w:rPr/>
+              <w:t>&lt;NombreDePrueba&gt;.</w:t>
+            </w:r>
+            <w:r>
+              <w:rPr/>
+              <w:t>pdf</w:t>
             </w:r>
           </w:p>
         </w:tc>
@@ -2258,6 +2284,7 @@
               <w:rPr/>
             </w:pPr>
             <w:hyperlink r:id="rId20">
+              <w:bookmarkStart w:id="1" w:name="__DdeLink__404_1859024234"/>
               <w:r>
                 <w:rPr>
                   <w:rStyle w:val="EnlacedeInternet"/>
@@ -2269,8 +2296,15 @@
               <w:rPr>
                 <w:rStyle w:val="EnlacedeInternet"/>
               </w:rPr>
+              <w:t>Casos_de_</w:t>
+            </w:r>
+            <w:r>
+              <w:rPr>
+                <w:rStyle w:val="EnlacedeInternet"/>
+              </w:rPr>
               <w:t>Pruebas</w:t>
             </w:r>
+            <w:bookmarkEnd w:id="1"/>
           </w:p>
         </w:tc>
         <w:tc>
@@ -2286,6 +2320,109 @@
               <w:pStyle w:val="Normal"/>
               <w:spacing w:lineRule="auto" w:line="240" w:before="0" w:after="0"/>
               <w:rPr/>
+            </w:pPr>
+            <w:r>
+              <w:rPr/>
+              <w:t>Producto</w:t>
+            </w:r>
+          </w:p>
+        </w:tc>
+      </w:tr>
+      <w:tr>
+        <w:trPr>
+          <w:trHeight w:val="162" w:hRule="atLeast"/>
+        </w:trPr>
+        <w:tc>
+          <w:tcPr>
+            <w:tcW w:w="2092" w:type="dxa"/>
+            <w:tcBorders>
+              <w:top w:val="nil"/>
+            </w:tcBorders>
+            <w:shd w:fill="auto" w:val="clear"/>
+          </w:tcPr>
+          <w:p>
+            <w:pPr>
+              <w:pStyle w:val="Normal"/>
+              <w:spacing w:lineRule="auto" w:line="240" w:before="0" w:after="0"/>
+              <w:rPr/>
+            </w:pPr>
+            <w:r>
+              <w:rPr/>
+              <w:t>Pruebas</w:t>
+            </w:r>
+          </w:p>
+        </w:tc>
+        <w:tc>
+          <w:tcPr>
+            <w:tcW w:w="4415" w:type="dxa"/>
+            <w:tcBorders>
+              <w:top w:val="nil"/>
+            </w:tcBorders>
+            <w:shd w:fill="auto" w:val="clear"/>
+          </w:tcPr>
+          <w:p>
+            <w:pPr>
+              <w:pStyle w:val="Normal"/>
+              <w:spacing w:lineRule="auto" w:line="240" w:before="0" w:after="0"/>
+              <w:rPr/>
+            </w:pPr>
+            <w:r>
+              <w:rPr/>
+              <w:t>DE_Clases_de_Equivalencias_&lt;NombreDePrueba&gt;.pdf</w:t>
+            </w:r>
+          </w:p>
+        </w:tc>
+        <w:tc>
+          <w:tcPr>
+            <w:tcW w:w="6943" w:type="dxa"/>
+            <w:tcBorders>
+              <w:top w:val="nil"/>
+            </w:tcBorders>
+            <w:shd w:fill="auto" w:val="clear"/>
+          </w:tcPr>
+          <w:p>
+            <w:pPr>
+              <w:pStyle w:val="Normal"/>
+              <w:spacing w:lineRule="auto" w:line="240" w:before="0" w:after="0"/>
+              <w:rPr/>
+            </w:pPr>
+            <w:hyperlink r:id="rId21">
+              <w:r>
+                <w:rPr>
+                  <w:rStyle w:val="EnlacedeInternet"/>
+                </w:rPr>
+                <w:t>http://github.com/SPersico/DE/Proyecto/</w:t>
+              </w:r>
+            </w:hyperlink>
+            <w:r>
+              <w:rPr>
+                <w:rStyle w:val="EnlacedeInternet"/>
+              </w:rPr>
+              <w:t>Casos_de_</w:t>
+            </w:r>
+            <w:r>
+              <w:rPr>
+                <w:rStyle w:val="EnlacedeInternet"/>
+              </w:rPr>
+              <w:t>Pruebas</w:t>
+            </w:r>
+          </w:p>
+        </w:tc>
+        <w:tc>
+          <w:tcPr>
+            <w:tcW w:w="1933" w:type="dxa"/>
+            <w:tcBorders>
+              <w:top w:val="nil"/>
+            </w:tcBorders>
+            <w:shd w:fill="auto" w:val="clear"/>
+          </w:tcPr>
+          <w:p>
+            <w:pPr>
+              <w:pStyle w:val="Normal"/>
+              <w:spacing w:lineRule="auto" w:line="240" w:before="0" w:after="0"/>
+              <w:rPr>
+                <w:u w:val="single"/>
+              </w:rPr>
             </w:pPr>
             <w:r>
               <w:rPr/>
@@ -2311,8 +2448,8 @@
         </w:rPr>
         <w:t>Identificación</w:t>
       </w:r>
-      <w:bookmarkStart w:id="1" w:name="_GoBack"/>
-      <w:bookmarkEnd w:id="1"/>
+      <w:bookmarkStart w:id="2" w:name="_GoBack"/>
+      <w:bookmarkEnd w:id="2"/>
       <w:r>
         <w:rPr>
           <w:b/>
@@ -2372,7 +2509,7 @@
         <w:tblInd w:w="0" w:type="dxa"/>
         <w:tblCellMar>
           <w:top w:w="0" w:type="dxa"/>
-          <w:left w:w="93" w:type="dxa"/>
+          <w:left w:w="88" w:type="dxa"/>
           <w:bottom w:w="0" w:type="dxa"/>
           <w:right w:w="108" w:type="dxa"/>
         </w:tblCellMar>
@@ -3195,15 +3332,12 @@
       <w:rPr>
         <w:rFonts w:ascii="Liberation Serif" w:hAnsi="Liberation Serif" w:eastAsia="Noto Sans CJK SC Regular" w:cs="Lohit Devanagari"/>
         <w:kern w:val="2"/>
-        <w:sz w:val="24"/>
         <w:szCs w:val="24"/>
         <w:lang w:val="es-AR" w:eastAsia="zh-CN" w:bidi="hi-IN"/>
       </w:rPr>
     </w:rPrDefault>
     <w:pPrDefault>
-      <w:pPr>
-        <w:widowControl/>
-      </w:pPr>
+      <w:pPr/>
     </w:pPrDefault>
   </w:docDefaults>
   <w:latentStyles w:defLockedState="0" w:defUIPriority="99" w:defSemiHidden="0" w:defUnhideWhenUsed="0" w:defQFormat="0" w:count="375">
@@ -3588,9 +3722,7 @@
     <w:qFormat/>
     <w:pPr>
       <w:widowControl/>
-      <w:kinsoku w:val="true"/>
-      <w:overflowPunct w:val="true"/>
-      <w:autoSpaceDE w:val="true"/>
+      <w:overflowPunct w:val="false"/>
       <w:bidi w:val="0"/>
       <w:spacing w:lineRule="auto" w:line="259" w:before="0" w:after="160"/>
       <w:jc w:val="left"/>
@@ -3795,6 +3927,74 @@
   </w:style>
   <w:style w:type="character" w:styleId="ListLabel24">
     <w:name w:val="ListLabel 24"/>
+    <w:qFormat/>
+    <w:rPr/>
+  </w:style>
+  <w:style w:type="character" w:styleId="ListLabel25">
+    <w:name w:val="ListLabel 25"/>
+    <w:qFormat/>
+    <w:rPr>
+      <w:rFonts w:cs="Symbol"/>
+    </w:rPr>
+  </w:style>
+  <w:style w:type="character" w:styleId="ListLabel26">
+    <w:name w:val="ListLabel 26"/>
+    <w:qFormat/>
+    <w:rPr>
+      <w:rFonts w:cs="Courier New"/>
+    </w:rPr>
+  </w:style>
+  <w:style w:type="character" w:styleId="ListLabel27">
+    <w:name w:val="ListLabel 27"/>
+    <w:qFormat/>
+    <w:rPr>
+      <w:rFonts w:cs="Wingdings"/>
+    </w:rPr>
+  </w:style>
+  <w:style w:type="character" w:styleId="ListLabel28">
+    <w:name w:val="ListLabel 28"/>
+    <w:qFormat/>
+    <w:rPr>
+      <w:rFonts w:cs="Symbol"/>
+    </w:rPr>
+  </w:style>
+  <w:style w:type="character" w:styleId="ListLabel29">
+    <w:name w:val="ListLabel 29"/>
+    <w:qFormat/>
+    <w:rPr>
+      <w:rFonts w:cs="Courier New"/>
+    </w:rPr>
+  </w:style>
+  <w:style w:type="character" w:styleId="ListLabel30">
+    <w:name w:val="ListLabel 30"/>
+    <w:qFormat/>
+    <w:rPr>
+      <w:rFonts w:cs="Wingdings"/>
+    </w:rPr>
+  </w:style>
+  <w:style w:type="character" w:styleId="ListLabel31">
+    <w:name w:val="ListLabel 31"/>
+    <w:qFormat/>
+    <w:rPr>
+      <w:rFonts w:cs="Symbol"/>
+    </w:rPr>
+  </w:style>
+  <w:style w:type="character" w:styleId="ListLabel32">
+    <w:name w:val="ListLabel 32"/>
+    <w:qFormat/>
+    <w:rPr>
+      <w:rFonts w:cs="Courier New"/>
+    </w:rPr>
+  </w:style>
+  <w:style w:type="character" w:styleId="ListLabel33">
+    <w:name w:val="ListLabel 33"/>
+    <w:qFormat/>
+    <w:rPr>
+      <w:rFonts w:cs="Wingdings"/>
+    </w:rPr>
+  </w:style>
+  <w:style w:type="character" w:styleId="ListLabel34">
+    <w:name w:val="ListLabel 34"/>
     <w:qFormat/>
     <w:rPr/>
   </w:style>

</xml_diff>

<commit_message>
actualización estructura y sprints
</commit_message>
<xml_diff>
--- a/Proyecto/Gestion de Configuracion/DE_Gestion_de_Configuracion.docx
+++ b/Proyecto/Gestion de Configuracion/DE_Gestion_de_Configuracion.docx
@@ -152,7 +152,91 @@
       </w:pPr>
       <w:r>
         <w:rPr/>
+        <w:t>build</w:t>
+      </w:r>
+    </w:p>
+    <w:p>
+      <w:pPr>
+        <w:pStyle w:val="ListParagraph"/>
+        <w:numPr>
+          <w:ilvl w:val="4"/>
+          <w:numId w:val="1"/>
+        </w:numPr>
+        <w:rPr/>
+      </w:pPr>
+      <w:r>
+        <w:rPr/>
+        <w:t>nbproject</w:t>
+      </w:r>
+    </w:p>
+    <w:p>
+      <w:pPr>
+        <w:pStyle w:val="ListParagraph"/>
+        <w:numPr>
+          <w:ilvl w:val="4"/>
+          <w:numId w:val="1"/>
+        </w:numPr>
+        <w:rPr/>
+      </w:pPr>
+      <w:r>
+        <w:rPr/>
+        <w:t>dist</w:t>
+      </w:r>
+    </w:p>
+    <w:p>
+      <w:pPr>
+        <w:pStyle w:val="ListParagraph"/>
+        <w:numPr>
+          <w:ilvl w:val="4"/>
+          <w:numId w:val="1"/>
+        </w:numPr>
+        <w:rPr/>
+      </w:pPr>
+      <w:r>
+        <w:rPr/>
+        <w:t>src</w:t>
+      </w:r>
+    </w:p>
+    <w:p>
+      <w:pPr>
+        <w:pStyle w:val="ListParagraph"/>
+        <w:numPr>
+          <w:ilvl w:val="5"/>
+          <w:numId w:val="1"/>
+        </w:numPr>
+        <w:rPr/>
+      </w:pPr>
+      <w:r>
+        <w:rPr/>
+        <w:t>isw_tp</w:t>
+      </w:r>
+    </w:p>
+    <w:p>
+      <w:pPr>
+        <w:pStyle w:val="ListParagraph"/>
+        <w:numPr>
+          <w:ilvl w:val="6"/>
+          <w:numId w:val="1"/>
+        </w:numPr>
+        <w:rPr/>
+      </w:pPr>
+      <w:r>
+        <w:rPr/>
         <w:t>imagenes</w:t>
+      </w:r>
+    </w:p>
+    <w:p>
+      <w:pPr>
+        <w:pStyle w:val="ListParagraph"/>
+        <w:numPr>
+          <w:ilvl w:val="6"/>
+          <w:numId w:val="1"/>
+        </w:numPr>
+        <w:rPr/>
+      </w:pPr>
+      <w:r>
+        <w:rPr/>
+        <w:t>persistencia</w:t>
       </w:r>
     </w:p>
     <w:p>
@@ -306,7 +390,7 @@
       </w:pPr>
       <w:r>
         <w:rPr/>
-        <w:t>Codigo Fuente</w:t>
+        <w:t>Pruebas</w:t>
       </w:r>
     </w:p>
     <w:p>
@@ -320,7 +404,7 @@
       </w:pPr>
       <w:r>
         <w:rPr/>
-        <w:t>Pruebas</w:t>
+        <w:t>Código fuente</w:t>
       </w:r>
     </w:p>
     <w:p>
@@ -471,7 +555,7 @@
         <w:tblInd w:w="0" w:type="dxa"/>
         <w:tblCellMar>
           <w:top w:w="0" w:type="dxa"/>
-          <w:left w:w="88" w:type="dxa"/>
+          <w:left w:w="83" w:type="dxa"/>
           <w:bottom w:w="0" w:type="dxa"/>
           <w:right w:w="108" w:type="dxa"/>
         </w:tblCellMar>
@@ -788,7 +872,11 @@
             </w:pPr>
             <w:r>
               <w:rPr/>
-              <w:t>DE_UserStory_&lt;NombreUS&gt;_&lt;Nro.US&gt;.txt</w:t>
+              <w:t>DE_&lt;NombreUS&gt;</w:t>
+            </w:r>
+            <w:r>
+              <w:rPr/>
+              <w:t>.txt</w:t>
             </w:r>
           </w:p>
         </w:tc>
@@ -1183,7 +1271,13 @@
               <w:rPr>
                 <w:rStyle w:val="EnlacedeInternet"/>
               </w:rPr>
-              <w:t>/PC</w:t>
+              <w:t>/PC/</w:t>
+            </w:r>
+            <w:r>
+              <w:rPr>
+                <w:rStyle w:val="EnlacedeInternet"/>
+              </w:rPr>
+              <w:t>ISW_tp/src/isw_tp/</w:t>
             </w:r>
           </w:p>
         </w:tc>
@@ -1274,7 +1368,13 @@
               <w:rPr>
                 <w:rStyle w:val="EnlacedeInternet"/>
               </w:rPr>
-              <w:t>ducto/CodigoFuente/PC</w:t>
+              <w:t>ducto/CodigoFuente/PC/</w:t>
+            </w:r>
+            <w:r>
+              <w:rPr>
+                <w:rStyle w:val="EnlacedeInternet"/>
+              </w:rPr>
+              <w:t>ISW_tp/src/isw_tp/</w:t>
             </w:r>
           </w:p>
         </w:tc>
@@ -1367,7 +1467,13 @@
               <w:rPr>
                 <w:rStyle w:val="EnlacedeInternet"/>
               </w:rPr>
-              <w:t>ducto/CodigoFuente/PC/imagenes</w:t>
+              <w:t>ducto/CodigoFuente/PC/</w:t>
+            </w:r>
+            <w:r>
+              <w:rPr>
+                <w:rStyle w:val="EnlacedeInternet"/>
+              </w:rPr>
+              <w:t>ISW_tp/src/isw_tp/imagenes</w:t>
             </w:r>
           </w:p>
         </w:tc>
@@ -1432,7 +1538,19 @@
             </w:pPr>
             <w:r>
               <w:rPr/>
-              <w:t>DE_&lt;NOmbredelEjecutable&gt;.png</w:t>
+              <w:t>DE_&lt;N</w:t>
+            </w:r>
+            <w:r>
+              <w:rPr/>
+              <w:t>o</w:t>
+            </w:r>
+            <w:r>
+              <w:rPr/>
+              <w:t>mbredelEjecutable&gt;.</w:t>
+            </w:r>
+            <w:r>
+              <w:rPr/>
+              <w:t>jar</w:t>
             </w:r>
           </w:p>
         </w:tc>
@@ -2071,7 +2189,11 @@
             </w:pPr>
             <w:r>
               <w:rPr/>
-              <w:t>DE_Revision_&lt;aaaammdd&gt;.txt</w:t>
+              <w:t>DE_Revision_&lt;aaaammdd&gt;.</w:t>
+            </w:r>
+            <w:r>
+              <w:rPr/>
+              <w:t>pdf</w:t>
             </w:r>
           </w:p>
         </w:tc>
@@ -2253,19 +2375,7 @@
             </w:pPr>
             <w:r>
               <w:rPr/>
-              <w:t>DE_</w:t>
-            </w:r>
-            <w:r>
-              <w:rPr/>
-              <w:t>Casos_de_Prueba_</w:t>
-            </w:r>
-            <w:r>
-              <w:rPr/>
-              <w:t>&lt;NombreDePrueba&gt;.</w:t>
-            </w:r>
-            <w:r>
-              <w:rPr/>
-              <w:t>pdf</w:t>
+              <w:t>DE_Casos_de_Prueba_&lt;NombreDePrueba&gt;.pdf</w:t>
             </w:r>
           </w:p>
         </w:tc>
@@ -2296,13 +2406,7 @@
               <w:rPr>
                 <w:rStyle w:val="EnlacedeInternet"/>
               </w:rPr>
-              <w:t>Casos_de_</w:t>
-            </w:r>
-            <w:r>
-              <w:rPr>
-                <w:rStyle w:val="EnlacedeInternet"/>
-              </w:rPr>
-              <w:t>Pruebas</w:t>
+              <w:t>Casos_de_Pruebas</w:t>
             </w:r>
             <w:bookmarkEnd w:id="1"/>
           </w:p>
@@ -2398,13 +2502,7 @@
               <w:rPr>
                 <w:rStyle w:val="EnlacedeInternet"/>
               </w:rPr>
-              <w:t>Casos_de_</w:t>
-            </w:r>
-            <w:r>
-              <w:rPr>
-                <w:rStyle w:val="EnlacedeInternet"/>
-              </w:rPr>
-              <w:t>Pruebas</w:t>
+              <w:t>Casos_de_Pruebas</w:t>
             </w:r>
           </w:p>
         </w:tc>
@@ -2509,7 +2607,7 @@
         <w:tblInd w:w="0" w:type="dxa"/>
         <w:tblCellMar>
           <w:top w:w="0" w:type="dxa"/>
-          <w:left w:w="88" w:type="dxa"/>
+          <w:left w:w="83" w:type="dxa"/>
           <w:bottom w:w="0" w:type="dxa"/>
           <w:right w:w="108" w:type="dxa"/>
         </w:tblCellMar>
@@ -3722,7 +3820,7 @@
     <w:qFormat/>
     <w:pPr>
       <w:widowControl/>
-      <w:overflowPunct w:val="false"/>
+      <w:overflowPunct w:val="true"/>
       <w:bidi w:val="0"/>
       <w:spacing w:lineRule="auto" w:line="259" w:before="0" w:after="160"/>
       <w:jc w:val="left"/>
@@ -3995,6 +4093,74 @@
   </w:style>
   <w:style w:type="character" w:styleId="ListLabel34">
     <w:name w:val="ListLabel 34"/>
+    <w:qFormat/>
+    <w:rPr/>
+  </w:style>
+  <w:style w:type="character" w:styleId="ListLabel35">
+    <w:name w:val="ListLabel 35"/>
+    <w:qFormat/>
+    <w:rPr>
+      <w:rFonts w:cs="Symbol"/>
+    </w:rPr>
+  </w:style>
+  <w:style w:type="character" w:styleId="ListLabel36">
+    <w:name w:val="ListLabel 36"/>
+    <w:qFormat/>
+    <w:rPr>
+      <w:rFonts w:cs="Courier New"/>
+    </w:rPr>
+  </w:style>
+  <w:style w:type="character" w:styleId="ListLabel37">
+    <w:name w:val="ListLabel 37"/>
+    <w:qFormat/>
+    <w:rPr>
+      <w:rFonts w:cs="Wingdings"/>
+    </w:rPr>
+  </w:style>
+  <w:style w:type="character" w:styleId="ListLabel38">
+    <w:name w:val="ListLabel 38"/>
+    <w:qFormat/>
+    <w:rPr>
+      <w:rFonts w:cs="Symbol"/>
+    </w:rPr>
+  </w:style>
+  <w:style w:type="character" w:styleId="ListLabel39">
+    <w:name w:val="ListLabel 39"/>
+    <w:qFormat/>
+    <w:rPr>
+      <w:rFonts w:cs="Courier New"/>
+    </w:rPr>
+  </w:style>
+  <w:style w:type="character" w:styleId="ListLabel40">
+    <w:name w:val="ListLabel 40"/>
+    <w:qFormat/>
+    <w:rPr>
+      <w:rFonts w:cs="Wingdings"/>
+    </w:rPr>
+  </w:style>
+  <w:style w:type="character" w:styleId="ListLabel41">
+    <w:name w:val="ListLabel 41"/>
+    <w:qFormat/>
+    <w:rPr>
+      <w:rFonts w:cs="Symbol"/>
+    </w:rPr>
+  </w:style>
+  <w:style w:type="character" w:styleId="ListLabel42">
+    <w:name w:val="ListLabel 42"/>
+    <w:qFormat/>
+    <w:rPr>
+      <w:rFonts w:cs="Courier New"/>
+    </w:rPr>
+  </w:style>
+  <w:style w:type="character" w:styleId="ListLabel43">
+    <w:name w:val="ListLabel 43"/>
+    <w:qFormat/>
+    <w:rPr>
+      <w:rFonts w:cs="Wingdings"/>
+    </w:rPr>
+  </w:style>
+  <w:style w:type="character" w:styleId="ListLabel44">
+    <w:name w:val="ListLabel 44"/>
     <w:qFormat/>
     <w:rPr/>
   </w:style>

</xml_diff>